<commit_message>
Added source repositories to zadanie1_Malik.docx
</commit_message>
<xml_diff>
--- a/01-cvicenie/zadanie1_Malik.docx
+++ b/01-cvicenie/zadanie1_Malik.docx
@@ -89,6 +89,11 @@
       </w:r>
     </w:p>
     <w:p>
+      <w:pPr>
+        <w:rPr>
+          <w:rStyle w:val="Hypertextovprepojenie"/>
+        </w:rPr>
+      </w:pPr>
       <w:hyperlink r:id="rId5" w:history="1">
         <w:r>
           <w:rPr>
@@ -110,6 +115,37 @@
           <w:b/>
           <w:sz w:val="24"/>
         </w:rPr>
+        <w:t xml:space="preserve">Repozitár aplikácie: </w:t>
+      </w:r>
+    </w:p>
+    <w:p>
+      <w:pPr>
+        <w:rPr>
+          <w:b/>
+          <w:sz w:val="24"/>
+        </w:rPr>
+      </w:pPr>
+      <w:hyperlink r:id="rId6" w:history="1">
+        <w:r>
+          <w:rPr>
+            <w:rStyle w:val="Hypertextovprepojenie"/>
+          </w:rPr>
+          <w:t>https://github.com/shekit/alexa-sign-language-translator</w:t>
+        </w:r>
+      </w:hyperlink>
+    </w:p>
+    <w:p>
+      <w:pPr>
+        <w:rPr>
+          <w:b/>
+          <w:sz w:val="24"/>
+        </w:rPr>
+      </w:pPr>
+      <w:r>
+        <w:rPr>
+          <w:b/>
+          <w:sz w:val="24"/>
+        </w:rPr>
         <w:t>Charakteristika aplikácie</w:t>
       </w:r>
     </w:p>
@@ -322,7 +358,12 @@
       </w:r>
     </w:p>
     <w:p>
-      <w:hyperlink r:id="rId6" w:history="1">
+      <w:pPr>
+        <w:rPr>
+          <w:rStyle w:val="Hypertextovprepojenie"/>
+        </w:rPr>
+      </w:pPr>
+      <w:hyperlink r:id="rId7" w:history="1">
         <w:r>
           <w:rPr>
             <w:rStyle w:val="Hypertextovprepojenie"/>
@@ -343,6 +384,36 @@
           <w:b/>
           <w:sz w:val="24"/>
         </w:rPr>
+        <w:t xml:space="preserve">Repozitár aplikácie: </w:t>
+      </w:r>
+    </w:p>
+    <w:p>
+      <w:pPr>
+        <w:rPr>
+          <w:b/>
+        </w:rPr>
+      </w:pPr>
+      <w:hyperlink r:id="rId8" w:history="1">
+        <w:r>
+          <w:rPr>
+            <w:rStyle w:val="Hypertextovprepojenie"/>
+          </w:rPr>
+          <w:t>https://github.com/immersive-web/cardboard-vr-display</w:t>
+        </w:r>
+      </w:hyperlink>
+    </w:p>
+    <w:p>
+      <w:pPr>
+        <w:rPr>
+          <w:b/>
+          <w:sz w:val="24"/>
+        </w:rPr>
+      </w:pPr>
+      <w:r>
+        <w:rPr>
+          <w:b/>
+          <w:sz w:val="24"/>
+        </w:rPr>
         <w:t>C</w:t>
       </w:r>
       <w:r>
@@ -424,13 +495,7 @@
         <w:rPr>
           <w:sz w:val="24"/>
         </w:rPr>
-        <w:t xml:space="preserve"> </w:t>
-      </w:r>
-      <w:r>
-        <w:rPr>
-          <w:sz w:val="24"/>
-        </w:rPr>
-        <w:t>RelativeOrientationSensor je nové API, ktoré bolo implementované v prehliadači Chrome M63.</w:t>
+        <w:t xml:space="preserve"> RelativeOrientationSensor je nové API, ktoré bolo implementované v prehliadači Chrome M63.</w:t>
       </w:r>
       <w:r>
         <w:rPr>
@@ -462,7 +527,6 @@
           <w:b/>
           <w:sz w:val="28"/>
         </w:rPr>
-        <w:lastRenderedPageBreak/>
         <w:t>3. F</w:t>
       </w:r>
       <w:r>
@@ -532,7 +596,7 @@
                     </pic:cNvPicPr>
                   </pic:nvPicPr>
                   <pic:blipFill>
-                    <a:blip r:embed="rId7">
+                    <a:blip r:embed="rId9">
                       <a:extLst>
                         <a:ext uri="{28A0092B-C50C-407E-A947-70E740481C1C}">
                           <a14:useLocalDpi xmlns:a14="http://schemas.microsoft.com/office/drawing/2010/main" val="0"/>
@@ -564,7 +628,33 @@
         </w:drawing>
       </w:r>
     </w:p>
-    <w:p/>
+    <w:p>
+      <w:pPr>
+        <w:rPr>
+          <w:b/>
+          <w:sz w:val="24"/>
+        </w:rPr>
+      </w:pPr>
+      <w:r>
+        <w:rPr>
+          <w:b/>
+          <w:sz w:val="24"/>
+        </w:rPr>
+        <w:t xml:space="preserve">Repozitár aplikácie: </w:t>
+      </w:r>
+    </w:p>
+    <w:p>
+      <w:hyperlink r:id="rId10" w:history="1">
+        <w:r>
+          <w:rPr>
+            <w:rStyle w:val="Hypertextovprepojenie"/>
+          </w:rPr>
+          <w:t>https://github.com/justadudewhohacks/face-recognition.js</w:t>
+        </w:r>
+      </w:hyperlink>
+      <w:bookmarkStart w:id="0" w:name="_GoBack"/>
+      <w:bookmarkEnd w:id="0"/>
+    </w:p>
     <w:p>
       <w:pPr>
         <w:rPr>
@@ -685,7 +775,7 @@
                     </pic:cNvPicPr>
                   </pic:nvPicPr>
                   <pic:blipFill>
-                    <a:blip r:embed="rId8">
+                    <a:blip r:embed="rId11">
                       <a:extLst>
                         <a:ext uri="{28A0092B-C50C-407E-A947-70E740481C1C}">
                           <a14:useLocalDpi xmlns:a14="http://schemas.microsoft.com/office/drawing/2010/main" val="0"/>
@@ -747,6 +837,7 @@
           <w:noProof/>
           <w:sz w:val="24"/>
         </w:rPr>
+        <w:lastRenderedPageBreak/>
         <w:drawing>
           <wp:inline distT="0" distB="0" distL="0" distR="0" wp14:anchorId="1D750DC4" wp14:editId="6F1173DC">
             <wp:extent cx="3939540" cy="388620"/>
@@ -765,7 +856,7 @@
                     </pic:cNvPicPr>
                   </pic:nvPicPr>
                   <pic:blipFill>
-                    <a:blip r:embed="rId9">
+                    <a:blip r:embed="rId12">
                       <a:extLst>
                         <a:ext uri="{28A0092B-C50C-407E-A947-70E740481C1C}">
                           <a14:useLocalDpi xmlns:a14="http://schemas.microsoft.com/office/drawing/2010/main" val="0"/>
@@ -845,7 +936,7 @@
                     </pic:cNvPicPr>
                   </pic:nvPicPr>
                   <pic:blipFill>
-                    <a:blip r:embed="rId10">
+                    <a:blip r:embed="rId13">
                       <a:extLst>
                         <a:ext uri="{28A0092B-C50C-407E-A947-70E740481C1C}">
                           <a14:useLocalDpi xmlns:a14="http://schemas.microsoft.com/office/drawing/2010/main" val="0"/>
@@ -876,8 +967,6 @@
           </wp:inline>
         </w:drawing>
       </w:r>
-      <w:bookmarkStart w:id="0" w:name="_GoBack"/>
-      <w:bookmarkEnd w:id="0"/>
     </w:p>
     <w:sectPr>
       <w:pgSz w:w="11906" w:h="16838"/>

</xml_diff>